<commit_message>
Feedback updated.. please go through it..
</commit_message>
<xml_diff>
--- a/Team members journal logs/Feedback journal.docx
+++ b/Team members journal logs/Feedback journal.docx
@@ -268,138 +268,114 @@
       <w:pPr>
         <w:rPr>
           <w:rFonts w:eastAsia="Times New Roman" w:cs="Times New Roman"/>
-          <w:u w:val="single"/>
-        </w:rPr>
-      </w:pPr>
-      <w:r>
-        <w:rPr>
-          <w:rFonts w:eastAsia="Times New Roman" w:cs="Times New Roman"/>
-          <w:u w:val="single"/>
-        </w:rPr>
-        <w:t>Week 7:</w:t>
-      </w:r>
-    </w:p>
-    <w:p>
-      <w:pPr>
-        <w:rPr>
-          <w:rFonts w:eastAsia="Times New Roman" w:cs="Times New Roman"/>
-          <w:u w:val="single"/>
-        </w:rPr>
-      </w:pPr>
-    </w:p>
-    <w:p>
-      <w:r>
-        <w:t xml:space="preserve">In this week we discussed the progress made so far with relation to the server side implementation better stated as the server side logic of the game. Another interesting point to note is that there were conflicts with regards to the number of rounds to be hosted when a player plays the game. Feedback received from different team members varied significantly in this issue. It is still in status quo. </w:t>
-      </w:r>
-    </w:p>
-    <w:p>
-      <w:r>
-        <w:t xml:space="preserve">My task for this week would be to try to constructively use this feedback to alter the status quo. Only client side implementation of the game logic remains a worry on our minds except this pressing issue. As the days become lesser and deadlines become starker the value of implementing are chosen </w:t>
-      </w:r>
-      <w:proofErr w:type="spellStart"/>
-      <w:r>
-        <w:t>xp</w:t>
-      </w:r>
-      <w:proofErr w:type="spellEnd"/>
-      <w:r>
-        <w:t xml:space="preserve"> values becomes more apparent to me. To conclude I can state that scrum has both advantages and disadvantages over </w:t>
-      </w:r>
-      <w:proofErr w:type="spellStart"/>
-      <w:r>
-        <w:t>kanban</w:t>
-      </w:r>
-      <w:proofErr w:type="spellEnd"/>
-      <w:r>
-        <w:t xml:space="preserve"> but implementation of </w:t>
-      </w:r>
-      <w:proofErr w:type="spellStart"/>
-      <w:r>
-        <w:t>xp</w:t>
-      </w:r>
-      <w:proofErr w:type="spellEnd"/>
-      <w:r>
-        <w:t xml:space="preserve"> values continues to remain the same.</w:t>
-      </w:r>
-    </w:p>
-    <w:p>
-      <w:pPr>
-        <w:rPr>
-          <w:rFonts w:eastAsia="Times New Roman" w:cs="Times New Roman"/>
-          <w:u w:val="single"/>
+        </w:rPr>
+      </w:pPr>
+    </w:p>
+    <w:p>
+      <w:pPr>
+        <w:rPr>
+          <w:rFonts w:eastAsia="Times New Roman" w:cs="Times New Roman"/>
         </w:rPr>
       </w:pPr>
       <w:bookmarkStart w:id="0" w:name="_GoBack"/>
       <w:bookmarkEnd w:id="0"/>
     </w:p>
-    <w:p/>
-    <w:p/>
-    <w:p/>
-    <w:p/>
-    <w:p>
-      <w:pPr>
-        <w:rPr>
-          <w:u w:val="single"/>
-        </w:rPr>
-      </w:pPr>
-    </w:p>
-    <w:p>
-      <w:pPr>
-        <w:rPr>
-          <w:u w:val="single"/>
-        </w:rPr>
-      </w:pPr>
-    </w:p>
-    <w:p>
-      <w:pPr>
-        <w:rPr>
-          <w:u w:val="single"/>
-        </w:rPr>
-      </w:pPr>
-      <w:r>
-        <w:rPr>
-          <w:u w:val="single"/>
-        </w:rPr>
-        <w:t>Week 5:</w:t>
-      </w:r>
-    </w:p>
-    <w:p>
-      <w:pPr>
-        <w:rPr>
-          <w:u w:val="single"/>
-        </w:rPr>
-      </w:pPr>
-    </w:p>
-    <w:p>
-      <w:pPr>
-        <w:rPr>
-          <w:rFonts w:eastAsia="Times New Roman" w:cs="Times New Roman"/>
-        </w:rPr>
-      </w:pPr>
-      <w:r>
-        <w:rPr>
-          <w:rFonts w:eastAsia="Times New Roman" w:cs="Times New Roman"/>
-        </w:rPr>
-        <w:t>This week’s entry surmises all that we have achieved as a team so far. We are now halfway through our project and are starting sprints following the Scrum methodology. On asking others about their thoughts on this matter, there seems to be much excitement to see how Scrum affects development as compared to Kanban. Looking back at the work we have completed over the course of the last four weeks and the break period, there is a general satisfaction in the team about the pace of work and quality of learning that is gained by working on this project.</w:t>
-      </w:r>
-    </w:p>
-    <w:p>
-      <w:pPr>
-        <w:rPr>
-          <w:rFonts w:eastAsia="Times New Roman" w:cs="Times New Roman"/>
-        </w:rPr>
-      </w:pPr>
-    </w:p>
-    <w:p>
-      <w:pPr>
-        <w:rPr>
-          <w:rFonts w:eastAsia="Times New Roman" w:cs="Times New Roman"/>
-        </w:rPr>
-      </w:pPr>
-      <w:r>
-        <w:rPr>
-          <w:rFonts w:eastAsia="Times New Roman" w:cs="Times New Roman"/>
-        </w:rPr>
-        <w:t>For my part, I am happy to say that choosing feedback as my XP value is enabling me to learn so much more than what I initially thought I would learn from it. I am now trying to implement it on each aspect of not only my programming work but also my other tasks and duties that I have to perform. Which brings me up to my conclusion for this week, XP can be a way of life for people as well as a software development methodology.</w:t>
+    <w:p>
+      <w:pPr>
+        <w:rPr>
+          <w:rFonts w:eastAsia="Times New Roman" w:cs="Times New Roman"/>
+          <w:u w:val="single"/>
+        </w:rPr>
+      </w:pPr>
+      <w:r>
+        <w:rPr>
+          <w:rFonts w:eastAsia="Times New Roman" w:cs="Times New Roman"/>
+          <w:u w:val="single"/>
+        </w:rPr>
+        <w:t>Week 7:</w:t>
+      </w:r>
+    </w:p>
+    <w:p>
+      <w:pPr>
+        <w:rPr>
+          <w:rFonts w:eastAsia="Times New Roman" w:cs="Times New Roman"/>
+          <w:u w:val="single"/>
+        </w:rPr>
+      </w:pPr>
+    </w:p>
+    <w:p>
+      <w:r>
+        <w:t xml:space="preserve">In this week we discussed the progress made so far with relation to the server side implementation better stated as the server side logic of the game. Another interesting point to note is that there were conflicts with regards to the number of rounds to be hosted when a player plays the game. Feedback received from different team members varied significantly in this issue. It is still in status quo. </w:t>
+      </w:r>
+    </w:p>
+    <w:p>
+      <w:r>
+        <w:t xml:space="preserve">My task for this week would be to try to constructively use this feedback to alter the status quo. Only client side implementation of the game logic remains a worry on our minds except this pressing issue. As the days become lesser and deadlines become starker the value of implementing are chosen </w:t>
+      </w:r>
+      <w:proofErr w:type="spellStart"/>
+      <w:r>
+        <w:t>xp</w:t>
+      </w:r>
+      <w:proofErr w:type="spellEnd"/>
+      <w:r>
+        <w:t xml:space="preserve"> values becomes more apparent to me. To conclude I can state that scrum has both advantages and disadvantages over </w:t>
+      </w:r>
+      <w:proofErr w:type="spellStart"/>
+      <w:r>
+        <w:t>kanban</w:t>
+      </w:r>
+      <w:proofErr w:type="spellEnd"/>
+      <w:r>
+        <w:t xml:space="preserve"> but implementation of </w:t>
+      </w:r>
+      <w:proofErr w:type="spellStart"/>
+      <w:r>
+        <w:t>xp</w:t>
+      </w:r>
+      <w:proofErr w:type="spellEnd"/>
+      <w:r>
+        <w:t xml:space="preserve"> values continues to remain the same.</w:t>
+      </w:r>
+    </w:p>
+    <w:p>
+      <w:pPr>
+        <w:rPr>
+          <w:rFonts w:eastAsia="Times New Roman" w:cs="Times New Roman"/>
+          <w:u w:val="single"/>
+        </w:rPr>
+      </w:pPr>
+    </w:p>
+    <w:p/>
+    <w:p/>
+    <w:p/>
+    <w:p>
+      <w:pPr>
+        <w:rPr>
+          <w:u w:val="single"/>
+        </w:rPr>
+      </w:pPr>
+      <w:r>
+        <w:rPr>
+          <w:u w:val="single"/>
+        </w:rPr>
+        <w:t>Week 8:</w:t>
+      </w:r>
+    </w:p>
+    <w:p>
+      <w:pPr>
+        <w:rPr>
+          <w:u w:val="single"/>
+        </w:rPr>
+      </w:pPr>
+    </w:p>
+    <w:p>
+      <w:r>
+        <w:t xml:space="preserve">This was our final week and work moved forward at a feverish pace. There was excitement in everyone as the project was nearing culmination but along with that there was a feeling of sadness as well. We realized there would be no more scrum meetings and all of us really bonded in those meetings. Coming from different backgrounds and cities to San Jose, neither of us really knew anyone and these meetings while serving their purpose also served as a platform for us to bond. </w:t>
+      </w:r>
+    </w:p>
+    <w:p>
+      <w:r>
+        <w:t>We bonded over XP values, design patterns and Java code which would seem odd I guess to anyone who is not familiar with the IT paradigm. As far as my XP value “Feedback” is concerned, this week was more about gathering feedback from the people around us rather than from us within a team as we finalized UI design and wanted opinions on how the game looked. Logic for client and server side was already implemented and tested and so focus shifted to core UI. Feedback was positive and this experience has finally culminated. Now on for the competition and hopefully it will bring good tidings.</w:t>
       </w:r>
     </w:p>
     <w:p>

</xml_diff>